<commit_message>
menambahkan kondisi dikdik dan update plan
</commit_message>
<xml_diff>
--- a/data/plan of brooming detection.docx
+++ b/data/plan of brooming detection.docx
@@ -96,6 +96,13 @@
         </w:rPr>
         <w:t>Mulai Pendeteksian</w:t>
       </w:r>
+      <w:r>
+        <w:rPr>
+          <w:b/>
+          <w:bCs/>
+        </w:rPr>
+        <w:t xml:space="preserve"> (html)</w:t>
+      </w:r>
     </w:p>
     <w:p>
       <w:pPr>
@@ -133,6 +140,27 @@
         </w:rPr>
         <w:t>Logika Pendeteksian dan Trail Map Management</w:t>
       </w:r>
+      <w:r>
+        <w:rPr>
+          <w:b/>
+          <w:bCs/>
+        </w:rPr>
+        <w:t xml:space="preserve"> (python</w:t>
+      </w:r>
+      <w:r>
+        <w:rPr>
+          <w:b/>
+          <w:bCs/>
+        </w:rPr>
+        <w:t xml:space="preserve"> dimulai</w:t>
+      </w:r>
+      <w:r>
+        <w:rPr>
+          <w:b/>
+          <w:bCs/>
+        </w:rPr>
+        <w:t>)</w:t>
+      </w:r>
     </w:p>
     <w:p>
       <w:pPr>
@@ -160,7 +188,13 @@
         </w:numPr>
       </w:pPr>
       <w:r>
-        <w:t>Jika persentase overlap:</w:t>
+        <w:t>Jika persentase overlap</w:t>
+      </w:r>
+      <w:r>
+        <w:t xml:space="preserve"> dan objek tidak terdetksi</w:t>
+      </w:r>
+      <w:r>
+        <w:t>:</w:t>
       </w:r>
     </w:p>
     <w:p>
@@ -281,7 +315,13 @@
         <w:t>50%</w:t>
       </w:r>
       <w:r>
-        <w:t>, pelacakan terus dilakukan hingga:</w:t>
+        <w:t>, pelacakan terus dilakukan hingga</w:t>
+      </w:r>
+      <w:r>
+        <w:t xml:space="preserve"> dan tidak ada reset trail map</w:t>
+      </w:r>
+      <w:r>
+        <w:t>:</w:t>
       </w:r>
     </w:p>
     <w:p>
@@ -349,7 +389,35 @@
         <w:t>Capture</w:t>
       </w:r>
       <w:r>
-        <w:t>, simpan, dan kirim frame trail map beserta elemen pendukung lainnya.</w:t>
+        <w:t>, simpan, dan kirim frame trail map beserta elemen pendukung lainnya</w:t>
+      </w:r>
+      <w:r>
+        <w:t xml:space="preserve"> </w:t>
+      </w:r>
+      <w:r>
+        <w:lastRenderedPageBreak/>
+        <w:t>(ilustrasikan dengan print(</w:t>
+      </w:r>
+      <w:r>
+        <w:rPr>
+          <w:rFonts w:ascii="Courier New" w:hAnsi="Courier New" w:cs="Courier New"/>
+        </w:rPr>
+        <w:t>“</w:t>
+      </w:r>
+      <w:r>
+        <w:t>capture, save, and send</w:t>
+      </w:r>
+      <w:r>
+        <w:rPr>
+          <w:rFonts w:ascii="Courier New" w:hAnsi="Courier New" w:cs="Courier New"/>
+        </w:rPr>
+        <w:t>”</w:t>
+      </w:r>
+      <w:r>
+        <w:t>))</w:t>
+      </w:r>
+      <w:r>
+        <w:t>.</w:t>
       </w:r>
     </w:p>
     <w:p>
@@ -367,6 +435,43 @@
         <w:t>Selesaikan Jadwal</w:t>
       </w:r>
       <w:r>
+        <w:rPr>
+          <w:b/>
+          <w:bCs/>
+        </w:rPr>
+        <w:t xml:space="preserve"> (ilustrasikan dengan python di </w:t>
+      </w:r>
+      <w:r>
+        <w:rPr>
+          <w:rFonts w:ascii="Courier New" w:hAnsi="Courier New" w:cs="Courier New"/>
+          <w:b/>
+          <w:bCs/>
+        </w:rPr>
+        <w:t>“</w:t>
+      </w:r>
+      <w:r>
+        <w:rPr>
+          <w:b/>
+          <w:bCs/>
+        </w:rPr>
+        <w:t>n</w:t>
+      </w:r>
+      <w:r>
+        <w:rPr>
+          <w:rFonts w:ascii="Courier New" w:hAnsi="Courier New" w:cs="Courier New"/>
+          <w:b/>
+          <w:bCs/>
+        </w:rPr>
+        <w:t>”</w:t>
+      </w:r>
+      <w:r>
+        <w:rPr>
+          <w:b/>
+          <w:bCs/>
+        </w:rPr>
+        <w:t>)</w:t>
+      </w:r>
+      <w:r>
         <w:t>:</w:t>
       </w:r>
     </w:p>
@@ -508,6 +613,13 @@
           <w:bCs/>
         </w:rPr>
         <w:t>Penutupan Program</w:t>
+      </w:r>
+      <w:r>
+        <w:rPr>
+          <w:b/>
+          <w:bCs/>
+        </w:rPr>
+        <w:t xml:space="preserve"> (python berakhir)</w:t>
       </w:r>
     </w:p>
     <w:p>
@@ -709,6 +821,7 @@
         </w:numPr>
       </w:pPr>
       <w:r>
+        <w:lastRenderedPageBreak/>
         <w:t>Reset jika overlap kecil (10% atau 50%) berdasarkan durasi tertentu.</w:t>
       </w:r>
     </w:p>
@@ -1755,6 +1868,7 @@
   <w:style w:type="character" w:default="1" w:styleId="DefaultParagraphFont">
     <w:name w:val="Default Paragraph Font"/>
     <w:uiPriority w:val="1"/>
+    <w:semiHidden/>
     <w:unhideWhenUsed/>
   </w:style>
   <w:style w:type="table" w:default="1" w:styleId="TableNormal">

</xml_diff>